<commit_message>
fix(Sales): boilerplate modle unique
</commit_message>
<xml_diff>
--- a/tine20/Sales/Export/templates/sales_document_offer.docx
+++ b/tine20/Sales/Export/templates/sales_document_offer.docx
@@ -64,14 +64,14 @@
         <w:tblW w:w="10063" w:type="dxa"/>
         <w:jc w:val="left"/>
         <w:tblInd w:w="0" w:type="dxa"/>
-        <w:tblBorders/>
+        <w:tblLayout w:type="fixed"/>
         <w:tblCellMar>
           <w:top w:w="0" w:type="dxa"/>
           <w:left w:w="5" w:type="dxa"/>
           <w:bottom w:w="0" w:type="dxa"/>
           <w:right w:w="108" w:type="dxa"/>
         </w:tblCellMar>
-        <w:tblLook w:noVBand="1" w:val="04a0" w:noHBand="0" w:lastColumn="0" w:firstColumn="1" w:lastRow="0" w:firstRow="1"/>
+        <w:tblLook w:val="04a0" w:noHBand="0" w:noVBand="1" w:firstColumn="1" w:lastRow="0" w:lastColumn="0" w:firstRow="1"/>
       </w:tblPr>
       <w:tblGrid>
         <w:gridCol w:w="4744"/>
@@ -92,6 +92,7 @@
           <w:p>
             <w:pPr>
               <w:pStyle w:val="NoSpacing"/>
+              <w:widowControl w:val="false"/>
               <w:spacing w:lineRule="auto" w:line="240" w:before="0" w:after="0"/>
               <w:rPr>
                 <w:rFonts w:ascii="Arial" w:hAnsi="Arial" w:eastAsia="Arial" w:cs="Arial"/>
@@ -120,6 +121,7 @@
           <w:p>
             <w:pPr>
               <w:pStyle w:val="NoSpacing"/>
+              <w:widowControl w:val="false"/>
               <w:spacing w:lineRule="auto" w:line="240" w:before="0" w:after="0"/>
               <w:rPr>
                 <w:rFonts w:ascii="Arial" w:hAnsi="Arial" w:eastAsia="Arial" w:cs="Arial"/>
@@ -141,6 +143,7 @@
           <w:p>
             <w:pPr>
               <w:pStyle w:val="NoSpacing"/>
+              <w:widowControl w:val="false"/>
               <w:spacing w:lineRule="auto" w:line="240" w:before="0" w:after="0"/>
               <w:jc w:val="right"/>
               <w:rPr>
@@ -163,6 +166,7 @@
           <w:p>
             <w:pPr>
               <w:pStyle w:val="NoSpacing"/>
+              <w:widowControl w:val="false"/>
               <w:spacing w:lineRule="auto" w:line="240" w:before="0" w:after="0"/>
               <w:rPr>
                 <w:rFonts w:ascii="Arial" w:hAnsi="Arial" w:eastAsia="Arial" w:cs="Arial"/>
@@ -189,6 +193,7 @@
           <w:p>
             <w:pPr>
               <w:pStyle w:val="NoSpacing"/>
+              <w:widowControl w:val="false"/>
               <w:spacing w:lineRule="auto" w:line="240" w:before="0" w:after="0"/>
               <w:rPr>
                 <w:rFonts w:ascii="Arial" w:hAnsi="Arial" w:eastAsia="Arial" w:cs="Arial"/>
@@ -212,6 +217,7 @@
           <w:p>
             <w:pPr>
               <w:pStyle w:val="NoSpacing"/>
+              <w:widowControl w:val="false"/>
               <w:spacing w:lineRule="auto" w:line="240" w:before="0" w:after="0"/>
               <w:rPr>
                 <w:rFonts w:ascii="Arial" w:hAnsi="Arial" w:eastAsia="Arial" w:cs="Arial"/>
@@ -235,6 +241,7 @@
           <w:p>
             <w:pPr>
               <w:pStyle w:val="NoSpacing"/>
+              <w:widowControl w:val="false"/>
               <w:spacing w:lineRule="auto" w:line="240" w:before="0" w:after="0"/>
               <w:jc w:val="right"/>
               <w:rPr>
@@ -259,6 +266,7 @@
           <w:p>
             <w:pPr>
               <w:pStyle w:val="NoSpacing"/>
+              <w:widowControl w:val="false"/>
               <w:spacing w:lineRule="auto" w:line="240" w:before="0" w:after="0"/>
               <w:rPr>
                 <w:rFonts w:ascii="Arial" w:hAnsi="Arial" w:eastAsia="Arial" w:cs="Arial"/>
@@ -287,6 +295,7 @@
           <w:p>
             <w:pPr>
               <w:pStyle w:val="Normal"/>
+              <w:widowControl w:val="false"/>
               <w:spacing w:lineRule="auto" w:line="240" w:before="0" w:after="0"/>
               <w:rPr>
                 <w:rFonts w:ascii="Arial" w:hAnsi="Arial" w:eastAsia="Arial" w:cs="Arial"/>
@@ -312,6 +321,7 @@
           <w:p>
             <w:pPr>
               <w:pStyle w:val="NoSpacing"/>
+              <w:widowControl w:val="false"/>
               <w:spacing w:lineRule="auto" w:line="240" w:before="0" w:after="0"/>
               <w:rPr>
                 <w:rFonts w:ascii="Arial" w:hAnsi="Arial" w:eastAsia="Arial" w:cs="Arial"/>
@@ -335,6 +345,7 @@
           <w:p>
             <w:pPr>
               <w:pStyle w:val="NoSpacing"/>
+              <w:widowControl w:val="false"/>
               <w:spacing w:lineRule="auto" w:line="240" w:before="0" w:after="0"/>
               <w:jc w:val="right"/>
               <w:rPr>
@@ -361,6 +372,7 @@
           <w:p>
             <w:pPr>
               <w:pStyle w:val="Normal"/>
+              <w:widowControl w:val="false"/>
               <w:spacing w:lineRule="auto" w:line="240" w:before="0" w:after="0"/>
               <w:jc w:val="right"/>
               <w:rPr>
@@ -392,6 +404,7 @@
           <w:p>
             <w:pPr>
               <w:pStyle w:val="Normal"/>
+              <w:widowControl w:val="false"/>
               <w:spacing w:lineRule="auto" w:line="240" w:before="0" w:after="0"/>
               <w:rPr>
                 <w:rFonts w:ascii="Arial" w:hAnsi="Arial" w:eastAsia="Arial" w:cs="Arial"/>
@@ -417,6 +430,7 @@
           <w:p>
             <w:pPr>
               <w:pStyle w:val="NoSpacing"/>
+              <w:widowControl w:val="false"/>
               <w:spacing w:lineRule="auto" w:line="240" w:before="0" w:after="0"/>
               <w:rPr>
                 <w:rFonts w:ascii="Arial" w:hAnsi="Arial" w:eastAsia="Arial" w:cs="Arial"/>
@@ -440,6 +454,7 @@
           <w:p>
             <w:pPr>
               <w:pStyle w:val="NoSpacing"/>
+              <w:widowControl w:val="false"/>
               <w:spacing w:lineRule="auto" w:line="240" w:before="0" w:after="0"/>
               <w:jc w:val="right"/>
               <w:rPr>
@@ -466,6 +481,7 @@
           <w:p>
             <w:pPr>
               <w:pStyle w:val="Normal"/>
+              <w:widowControl w:val="false"/>
               <w:spacing w:lineRule="auto" w:line="240" w:before="0" w:after="0"/>
               <w:jc w:val="right"/>
               <w:rPr>
@@ -497,6 +513,7 @@
           <w:p>
             <w:pPr>
               <w:pStyle w:val="Normal"/>
+              <w:widowControl w:val="false"/>
               <w:spacing w:lineRule="auto" w:line="240" w:before="0" w:after="0"/>
               <w:rPr>
                 <w:rFonts w:ascii="Arial" w:hAnsi="Arial" w:eastAsia="Arial" w:cs="Arial"/>
@@ -522,6 +539,7 @@
           <w:p>
             <w:pPr>
               <w:pStyle w:val="NoSpacing"/>
+              <w:widowControl w:val="false"/>
               <w:spacing w:lineRule="auto" w:line="240" w:before="0" w:after="0"/>
               <w:rPr>
                 <w:rFonts w:ascii="Arial" w:hAnsi="Arial" w:eastAsia="Arial" w:cs="Arial"/>
@@ -545,6 +563,7 @@
           <w:p>
             <w:pPr>
               <w:pStyle w:val="NoSpacing"/>
+              <w:widowControl w:val="false"/>
               <w:spacing w:lineRule="auto" w:line="240" w:before="0" w:after="0"/>
               <w:jc w:val="right"/>
               <w:rPr>
@@ -572,6 +591,7 @@
           <w:p>
             <w:pPr>
               <w:pStyle w:val="Normal"/>
+              <w:widowControl w:val="false"/>
               <w:spacing w:lineRule="auto" w:line="240" w:before="0" w:after="0"/>
               <w:jc w:val="right"/>
               <w:rPr>
@@ -602,6 +622,7 @@
           <w:p>
             <w:pPr>
               <w:pStyle w:val="Normal"/>
+              <w:widowControl w:val="false"/>
               <w:spacing w:lineRule="auto" w:line="240" w:before="0" w:after="0"/>
               <w:rPr/>
             </w:pPr>
@@ -624,6 +645,7 @@
           <w:p>
             <w:pPr>
               <w:pStyle w:val="NoSpacing"/>
+              <w:widowControl w:val="false"/>
               <w:spacing w:lineRule="auto" w:line="240" w:before="0" w:after="0"/>
               <w:rPr>
                 <w:rFonts w:ascii="Arial" w:hAnsi="Arial" w:eastAsia="Arial" w:cs="Arial"/>
@@ -647,6 +669,7 @@
           <w:p>
             <w:pPr>
               <w:pStyle w:val="NoSpacing"/>
+              <w:widowControl w:val="false"/>
               <w:spacing w:lineRule="auto" w:line="240" w:before="0" w:after="0"/>
               <w:jc w:val="right"/>
               <w:rPr>
@@ -671,6 +694,7 @@
           <w:p>
             <w:pPr>
               <w:pStyle w:val="Normal"/>
+              <w:widowControl w:val="false"/>
               <w:spacing w:lineRule="auto" w:line="240" w:before="0" w:after="0"/>
               <w:jc w:val="right"/>
               <w:rPr>
@@ -698,6 +722,7 @@
           <w:p>
             <w:pPr>
               <w:pStyle w:val="Normal"/>
+              <w:widowControl w:val="false"/>
               <w:spacing w:lineRule="auto" w:line="240" w:before="0" w:after="0"/>
               <w:rPr>
                 <w:rFonts w:ascii="Arial" w:hAnsi="Arial" w:eastAsia="Arial" w:cs="Arial"/>
@@ -723,6 +748,7 @@
           <w:p>
             <w:pPr>
               <w:pStyle w:val="NoSpacing"/>
+              <w:widowControl w:val="false"/>
               <w:spacing w:lineRule="auto" w:line="240" w:before="0" w:after="0"/>
               <w:rPr>
                 <w:rFonts w:ascii="Arial" w:hAnsi="Arial" w:eastAsia="Arial" w:cs="Arial"/>
@@ -746,6 +772,7 @@
           <w:p>
             <w:pPr>
               <w:pStyle w:val="NoSpacing"/>
+              <w:widowControl w:val="false"/>
               <w:spacing w:lineRule="auto" w:line="240" w:before="0" w:after="0"/>
               <w:jc w:val="right"/>
               <w:rPr>
@@ -770,6 +797,7 @@
           <w:p>
             <w:pPr>
               <w:pStyle w:val="Normal"/>
+              <w:widowControl w:val="false"/>
               <w:spacing w:lineRule="auto" w:line="240" w:before="0" w:after="0"/>
               <w:jc w:val="right"/>
               <w:rPr>
@@ -799,6 +827,7 @@
           <w:p>
             <w:pPr>
               <w:pStyle w:val="NoSpacing"/>
+              <w:widowControl w:val="false"/>
               <w:spacing w:lineRule="auto" w:line="240" w:before="0" w:after="0"/>
               <w:rPr>
                 <w:rFonts w:ascii="Arial" w:hAnsi="Arial" w:eastAsia="Arial" w:cs="Arial"/>
@@ -822,6 +851,7 @@
           <w:p>
             <w:pPr>
               <w:pStyle w:val="NoSpacing"/>
+              <w:widowControl w:val="false"/>
               <w:spacing w:lineRule="auto" w:line="240" w:before="0" w:after="0"/>
               <w:rPr>
                 <w:rFonts w:ascii="Arial" w:hAnsi="Arial" w:eastAsia="Arial" w:cs="Arial"/>
@@ -845,6 +875,7 @@
           <w:p>
             <w:pPr>
               <w:pStyle w:val="NoSpacing"/>
+              <w:widowControl w:val="false"/>
               <w:spacing w:lineRule="auto" w:line="240" w:before="0" w:after="0"/>
               <w:jc w:val="right"/>
               <w:rPr>
@@ -869,6 +900,7 @@
           <w:p>
             <w:pPr>
               <w:pStyle w:val="NoSpacing"/>
+              <w:widowControl w:val="false"/>
               <w:spacing w:lineRule="auto" w:line="240" w:before="0" w:after="0"/>
               <w:jc w:val="right"/>
               <w:rPr>
@@ -918,6 +950,7 @@
       <w:pPr>
         <w:pStyle w:val="NoSpacing"/>
         <w:tabs>
+          <w:tab w:val="clear" w:pos="708"/>
           <w:tab w:val="left" w:pos="1619" w:leader="none"/>
         </w:tabs>
         <w:rPr>
@@ -965,7 +998,7 @@
     </w:p>
     <w:p>
       <w:pPr>
-        <w:pStyle w:val="Footer"/>
+        <w:pStyle w:val="Fuzeile"/>
         <w:jc w:val="left"/>
         <w:rPr/>
       </w:pPr>
@@ -1114,18 +1147,18 @@
         <w:tblW w:w="10064" w:type="dxa"/>
         <w:jc w:val="left"/>
         <w:tblInd w:w="0" w:type="dxa"/>
-        <w:tblBorders/>
+        <w:tblLayout w:type="fixed"/>
         <w:tblCellMar>
           <w:top w:w="0" w:type="dxa"/>
           <w:left w:w="5" w:type="dxa"/>
           <w:bottom w:w="0" w:type="dxa"/>
           <w:right w:w="0" w:type="dxa"/>
         </w:tblCellMar>
-        <w:tblLook w:noVBand="1" w:val="04a0" w:noHBand="0" w:lastColumn="0" w:firstColumn="1" w:lastRow="0" w:firstRow="1"/>
+        <w:tblLook w:val="04a0" w:noHBand="0" w:noVBand="1" w:firstColumn="1" w:lastRow="0" w:lastColumn="0" w:firstRow="1"/>
       </w:tblPr>
       <w:tblGrid>
-        <w:gridCol w:w="565"/>
-        <w:gridCol w:w="4111"/>
+        <w:gridCol w:w="564"/>
+        <w:gridCol w:w="4112"/>
         <w:gridCol w:w="853"/>
         <w:gridCol w:w="992"/>
         <w:gridCol w:w="992"/>
@@ -1138,13 +1171,14 @@
         </w:trPr>
         <w:tc>
           <w:tcPr>
-            <w:tcW w:w="565" w:type="dxa"/>
+            <w:tcW w:w="564" w:type="dxa"/>
             <w:tcBorders/>
             <w:shd w:fill="auto" w:val="clear"/>
           </w:tcPr>
           <w:p>
             <w:pPr>
               <w:pStyle w:val="NoSpacing"/>
+              <w:widowControl w:val="false"/>
               <w:pBdr>
                 <w:bottom w:val="single" w:sz="12" w:space="0" w:color="808080"/>
               </w:pBdr>
@@ -1171,13 +1205,14 @@
         </w:tc>
         <w:tc>
           <w:tcPr>
-            <w:tcW w:w="4111" w:type="dxa"/>
+            <w:tcW w:w="4112" w:type="dxa"/>
             <w:tcBorders/>
             <w:shd w:fill="auto" w:val="clear"/>
           </w:tcPr>
           <w:p>
             <w:pPr>
               <w:pStyle w:val="NoSpacing"/>
+              <w:widowControl w:val="false"/>
               <w:pBdr>
                 <w:bottom w:val="single" w:sz="12" w:space="0" w:color="808080"/>
               </w:pBdr>
@@ -1211,6 +1246,7 @@
           <w:p>
             <w:pPr>
               <w:pStyle w:val="NoSpacing"/>
+              <w:widowControl w:val="false"/>
               <w:pBdr>
                 <w:bottom w:val="single" w:sz="12" w:space="0" w:color="808080"/>
               </w:pBdr>
@@ -1244,6 +1280,7 @@
           <w:p>
             <w:pPr>
               <w:pStyle w:val="NoSpacing"/>
+              <w:widowControl w:val="false"/>
               <w:pBdr>
                 <w:bottom w:val="single" w:sz="12" w:space="0" w:color="808080"/>
               </w:pBdr>
@@ -1277,6 +1314,7 @@
           <w:p>
             <w:pPr>
               <w:pStyle w:val="NoSpacing"/>
+              <w:widowControl w:val="false"/>
               <w:pBdr>
                 <w:bottom w:val="single" w:sz="12" w:space="0" w:color="808080"/>
               </w:pBdr>
@@ -1310,6 +1348,7 @@
           <w:p>
             <w:pPr>
               <w:pStyle w:val="NoSpacing"/>
+              <w:widowControl w:val="false"/>
               <w:pBdr>
                 <w:bottom w:val="single" w:sz="12" w:space="0" w:color="808080"/>
               </w:pBdr>
@@ -1343,6 +1382,7 @@
           <w:p>
             <w:pPr>
               <w:pStyle w:val="NoSpacing"/>
+              <w:widowControl w:val="false"/>
               <w:pBdr>
                 <w:bottom w:val="single" w:sz="12" w:space="0" w:color="808080"/>
               </w:pBdr>
@@ -1372,13 +1412,14 @@
         <w:trPr/>
         <w:tc>
           <w:tcPr>
-            <w:tcW w:w="565" w:type="dxa"/>
+            <w:tcW w:w="564" w:type="dxa"/>
             <w:tcBorders/>
             <w:shd w:fill="auto" w:val="clear"/>
           </w:tcPr>
           <w:p>
             <w:pPr>
               <w:pStyle w:val="NoSpacing"/>
+              <w:widowControl w:val="false"/>
               <w:spacing w:lineRule="auto" w:line="240" w:beforeAutospacing="0" w:before="57" w:afterAutospacing="0" w:after="0"/>
               <w:jc w:val="left"/>
               <w:rPr>
@@ -1391,19 +1432,20 @@
                 <w:b/>
                 <w:sz w:val="20"/>
               </w:rPr>
-              <w:t>A1</w:t>
-            </w:r>
-          </w:p>
-        </w:tc>
-        <w:tc>
-          <w:tcPr>
-            <w:tcW w:w="4111" w:type="dxa"/>
+              <w:t>{{ record.pos_number }}</w:t>
+            </w:r>
+          </w:p>
+        </w:tc>
+        <w:tc>
+          <w:tcPr>
+            <w:tcW w:w="4112" w:type="dxa"/>
             <w:tcBorders/>
             <w:shd w:fill="auto" w:val="clear"/>
           </w:tcPr>
           <w:p>
             <w:pPr>
               <w:pStyle w:val="NoSpacing"/>
+              <w:widowControl w:val="false"/>
               <w:spacing w:lineRule="auto" w:line="240" w:beforeAutospacing="0" w:before="57" w:afterAutospacing="0" w:after="0"/>
               <w:rPr/>
             </w:pPr>
@@ -1419,6 +1461,7 @@
           <w:p>
             <w:pPr>
               <w:pStyle w:val="NoSpacing"/>
+              <w:widowControl w:val="false"/>
               <w:spacing w:lineRule="auto" w:line="240" w:beforeAutospacing="0" w:before="57" w:afterAutospacing="0" w:after="0"/>
               <w:rPr/>
             </w:pPr>
@@ -1441,6 +1484,7 @@
           <w:p>
             <w:pPr>
               <w:pStyle w:val="NoSpacing"/>
+              <w:widowControl w:val="false"/>
               <w:spacing w:lineRule="auto" w:line="240" w:beforeAutospacing="0" w:before="57" w:afterAutospacing="0" w:after="0"/>
               <w:jc w:val="center"/>
               <w:rPr>
@@ -1452,7 +1496,21 @@
                 <w:rFonts w:eastAsia="Arial" w:cs="Arial"/>
                 <w:sz w:val="20"/>
               </w:rPr>
-              <w:t>1</w:t>
+              <w:t>{{ record.</w:t>
+            </w:r>
+            <w:r>
+              <w:rPr>
+                <w:rFonts w:eastAsia="Arial" w:cs="Arial"/>
+                <w:sz w:val="20"/>
+              </w:rPr>
+              <w:t>quantity</w:t>
+            </w:r>
+            <w:r>
+              <w:rPr>
+                <w:rFonts w:eastAsia="Arial" w:cs="Arial"/>
+                <w:sz w:val="20"/>
+              </w:rPr>
+              <w:t xml:space="preserve"> }}</w:t>
             </w:r>
           </w:p>
         </w:tc>
@@ -1465,6 +1523,7 @@
           <w:p>
             <w:pPr>
               <w:pStyle w:val="NoSpacing"/>
+              <w:widowControl w:val="false"/>
               <w:spacing w:lineRule="auto" w:line="240" w:beforeAutospacing="0" w:before="57" w:afterAutospacing="0" w:after="0"/>
               <w:jc w:val="center"/>
               <w:rPr/>
@@ -1487,6 +1546,7 @@
           <w:p>
             <w:pPr>
               <w:pStyle w:val="NoSpacing"/>
+              <w:widowControl w:val="false"/>
               <w:spacing w:lineRule="auto" w:line="240" w:beforeAutospacing="0" w:before="57" w:afterAutospacing="0" w:after="0"/>
               <w:jc w:val="center"/>
               <w:rPr/>
@@ -1509,6 +1569,7 @@
           <w:p>
             <w:pPr>
               <w:pStyle w:val="NoSpacing"/>
+              <w:widowControl w:val="false"/>
               <w:spacing w:lineRule="auto" w:line="240" w:beforeAutospacing="0" w:before="57" w:afterAutospacing="0" w:after="0"/>
               <w:jc w:val="right"/>
               <w:rPr>
@@ -1534,6 +1595,7 @@
           <w:p>
             <w:pPr>
               <w:pStyle w:val="NoSpacing"/>
+              <w:widowControl w:val="false"/>
               <w:spacing w:lineRule="auto" w:line="240" w:beforeAutospacing="0" w:before="57" w:afterAutospacing="0" w:after="0"/>
               <w:jc w:val="right"/>
               <w:rPr>
@@ -1544,8 +1606,25 @@
               <w:rPr>
                 <w:rFonts w:eastAsia="Arial" w:cs="Arial"/>
                 <w:sz w:val="20"/>
-              </w:rPr>
-              <w:t>1.800,00 €</w:t>
+                <w:lang w:val="en-US"/>
+              </w:rPr>
+              <w:t>{{ record.</w:t>
+            </w:r>
+            <w:r>
+              <w:rPr>
+                <w:rFonts w:eastAsia="Arial" w:cs="Arial"/>
+                <w:sz w:val="20"/>
+                <w:lang w:val="en-US"/>
+              </w:rPr>
+              <w:t>gross</w:t>
+            </w:r>
+            <w:r>
+              <w:rPr>
+                <w:rFonts w:eastAsia="Arial" w:cs="Arial"/>
+                <w:sz w:val="20"/>
+                <w:lang w:val="en-US"/>
+              </w:rPr>
+              <w:t>_price|number_format(2, ',', '.') }} {{ app.currencySymbol }}</w:t>
             </w:r>
           </w:p>
         </w:tc>
@@ -1617,14 +1696,14 @@
         <w:tblW w:w="3543" w:type="dxa"/>
         <w:jc w:val="left"/>
         <w:tblInd w:w="6520" w:type="dxa"/>
-        <w:tblBorders/>
+        <w:tblLayout w:type="fixed"/>
         <w:tblCellMar>
           <w:top w:w="0" w:type="dxa"/>
           <w:left w:w="0" w:type="dxa"/>
           <w:bottom w:w="0" w:type="dxa"/>
           <w:right w:w="0" w:type="dxa"/>
         </w:tblCellMar>
-        <w:tblLook w:noVBand="1" w:val="04a0" w:noHBand="0" w:lastColumn="0" w:firstColumn="1" w:lastRow="0" w:firstRow="1"/>
+        <w:tblLook w:val="04a0" w:noHBand="0" w:noVBand="1" w:firstColumn="1" w:lastRow="0" w:lastColumn="0" w:firstRow="1"/>
       </w:tblPr>
       <w:tblGrid>
         <w:gridCol w:w="2268"/>
@@ -1641,6 +1720,7 @@
           <w:p>
             <w:pPr>
               <w:pStyle w:val="NoSpacing"/>
+              <w:widowControl w:val="false"/>
               <w:spacing w:lineRule="auto" w:line="240" w:beforeAutospacing="0" w:before="28" w:afterAutospacing="0" w:after="0"/>
               <w:jc w:val="right"/>
               <w:rPr>
@@ -1669,6 +1749,7 @@
           <w:p>
             <w:pPr>
               <w:pStyle w:val="NoSpacing"/>
+              <w:widowControl w:val="false"/>
               <w:spacing w:lineRule="auto" w:line="240" w:beforeAutospacing="0" w:before="28" w:afterAutospacing="0" w:after="0"/>
               <w:jc w:val="right"/>
               <w:rPr>
@@ -1700,6 +1781,7 @@
           <w:p>
             <w:pPr>
               <w:pStyle w:val="NoSpacing"/>
+              <w:widowControl w:val="false"/>
               <w:spacing w:lineRule="auto" w:line="240" w:beforeAutospacing="0" w:before="28" w:afterAutospacing="0" w:after="0"/>
               <w:jc w:val="right"/>
               <w:rPr>
@@ -1728,6 +1810,7 @@
           <w:p>
             <w:pPr>
               <w:pStyle w:val="NoSpacing"/>
+              <w:widowControl w:val="false"/>
               <w:spacing w:lineRule="auto" w:line="240" w:beforeAutospacing="0" w:before="28" w:afterAutospacing="0" w:after="0"/>
               <w:jc w:val="right"/>
               <w:rPr>
@@ -1759,6 +1842,7 @@
           <w:p>
             <w:pPr>
               <w:pStyle w:val="NoSpacing"/>
+              <w:widowControl w:val="false"/>
               <w:spacing w:lineRule="auto" w:line="240" w:beforeAutospacing="0" w:before="28" w:afterAutospacing="0" w:after="0"/>
               <w:jc w:val="right"/>
               <w:rPr>
@@ -1787,6 +1871,7 @@
           <w:p>
             <w:pPr>
               <w:pStyle w:val="NoSpacing"/>
+              <w:widowControl w:val="false"/>
               <w:spacing w:lineRule="auto" w:line="240" w:beforeAutospacing="0" w:before="28" w:afterAutospacing="0" w:after="0"/>
               <w:jc w:val="right"/>
               <w:rPr/>
@@ -1895,14 +1980,14 @@
         <w:tblW w:w="3543" w:type="dxa"/>
         <w:jc w:val="left"/>
         <w:tblInd w:w="6520" w:type="dxa"/>
-        <w:tblBorders/>
+        <w:tblLayout w:type="fixed"/>
         <w:tblCellMar>
           <w:top w:w="0" w:type="dxa"/>
           <w:left w:w="0" w:type="dxa"/>
           <w:bottom w:w="0" w:type="dxa"/>
           <w:right w:w="0" w:type="dxa"/>
         </w:tblCellMar>
-        <w:tblLook w:noVBand="1" w:val="04a0" w:noHBand="0" w:lastColumn="0" w:firstColumn="1" w:lastRow="0" w:firstRow="1"/>
+        <w:tblLook w:val="04a0" w:noHBand="0" w:noVBand="1" w:firstColumn="1" w:lastRow="0" w:lastColumn="0" w:firstRow="1"/>
       </w:tblPr>
       <w:tblGrid>
         <w:gridCol w:w="2268"/>
@@ -1919,6 +2004,7 @@
           <w:p>
             <w:pPr>
               <w:pStyle w:val="NoSpacing"/>
+              <w:widowControl w:val="false"/>
               <w:spacing w:lineRule="auto" w:line="240" w:beforeAutospacing="0" w:before="28" w:afterAutospacing="0" w:after="0"/>
               <w:jc w:val="right"/>
               <w:rPr>
@@ -1944,6 +2030,7 @@
           <w:p>
             <w:pPr>
               <w:pStyle w:val="NoSpacing"/>
+              <w:widowControl w:val="false"/>
               <w:spacing w:lineRule="auto" w:line="240" w:beforeAutospacing="0" w:before="28" w:afterAutospacing="0" w:after="0"/>
               <w:jc w:val="right"/>
               <w:rPr/>
@@ -1954,7 +2041,16 @@
                 <w:b w:val="false"/>
                 <w:sz w:val="20"/>
               </w:rPr>
-              <w:t>{{ record.value }} €</w:t>
+              <w:t xml:space="preserve">{{ record.value </w:t>
+            </w:r>
+            <w:r>
+              <w:rPr>
+                <w:rFonts w:eastAsia="Arial" w:cs="Arial"/>
+                <w:b w:val="false"/>
+                <w:sz w:val="20"/>
+                <w:lang w:val="en-US"/>
+              </w:rPr>
+              <w:t>|number_format(2, ',', '.') }} {{ app.currencySymbol }}</w:t>
             </w:r>
           </w:p>
         </w:tc>
@@ -2048,14 +2144,14 @@
         <w:tblW w:w="3543" w:type="dxa"/>
         <w:jc w:val="left"/>
         <w:tblInd w:w="6520" w:type="dxa"/>
-        <w:tblBorders/>
+        <w:tblLayout w:type="fixed"/>
         <w:tblCellMar>
           <w:top w:w="0" w:type="dxa"/>
           <w:left w:w="0" w:type="dxa"/>
           <w:bottom w:w="0" w:type="dxa"/>
           <w:right w:w="0" w:type="dxa"/>
         </w:tblCellMar>
-        <w:tblLook w:noVBand="1" w:val="04a0" w:noHBand="0" w:lastColumn="0" w:firstColumn="1" w:lastRow="0" w:firstRow="1"/>
+        <w:tblLook w:val="04a0" w:noHBand="0" w:noVBand="1" w:firstColumn="1" w:lastRow="0" w:lastColumn="0" w:firstRow="1"/>
       </w:tblPr>
       <w:tblGrid>
         <w:gridCol w:w="2268"/>
@@ -2072,6 +2168,7 @@
           <w:p>
             <w:pPr>
               <w:pStyle w:val="NoSpacing"/>
+              <w:widowControl w:val="false"/>
               <w:spacing w:lineRule="auto" w:line="240" w:beforeAutospacing="0" w:before="28" w:afterAutospacing="0" w:after="0"/>
               <w:jc w:val="right"/>
               <w:rPr>
@@ -2097,6 +2194,7 @@
           <w:p>
             <w:pPr>
               <w:pStyle w:val="NoSpacing"/>
+              <w:widowControl w:val="false"/>
               <w:spacing w:lineRule="auto" w:line="240" w:beforeAutospacing="0" w:before="28" w:afterAutospacing="0" w:after="0"/>
               <w:jc w:val="right"/>
               <w:rPr>
@@ -2241,15 +2339,15 @@
       <mc:AlternateContent>
         <mc:Choice Requires="wps">
           <w:drawing>
-            <wp:anchor behindDoc="1" distT="0" distB="0" distL="114300" distR="114300" simplePos="0" locked="0" layoutInCell="1" allowOverlap="1" relativeHeight="7">
+            <wp:anchor behindDoc="1" distT="9525" distB="9525" distL="9525" distR="9525" simplePos="0" locked="0" layoutInCell="0" allowOverlap="1" relativeHeight="7">
               <wp:simplePos x="0" y="0"/>
               <wp:positionH relativeFrom="column">
                 <wp:posOffset>0</wp:posOffset>
               </wp:positionH>
               <wp:positionV relativeFrom="paragraph">
-                <wp:posOffset>1905</wp:posOffset>
+                <wp:posOffset>2540</wp:posOffset>
               </wp:positionV>
-              <wp:extent cx="6412865" cy="3175"/>
+              <wp:extent cx="6413500" cy="3810"/>
               <wp:effectExtent l="0" t="0" r="0" b="0"/>
               <wp:wrapNone/>
               <wp:docPr id="9" name="Gerader Verbinder 10"/>
@@ -2260,14 +2358,14 @@
                     <wps:spPr>
                       <a:xfrm>
                         <a:off x="0" y="0"/>
-                        <a:ext cx="6412320" cy="1440"/>
+                        <a:ext cx="6413040" cy="1440"/>
                       </a:xfrm>
                       <a:prstGeom prst="line">
                         <a:avLst/>
                       </a:prstGeom>
                       <a:ln w="19080">
                         <a:solidFill>
-                          <a:schemeClr val="accent1"/>
+                          <a:srgbClr val="5b9bd5"/>
                         </a:solidFill>
                         <a:round/>
                       </a:ln>
@@ -2293,10 +2391,11 @@
         </mc:Choice>
         <mc:Fallback>
           <w:pict>
-            <v:line id="shape_0" from="0pt,0.1pt" to="504.85pt,0.15pt" ID="Gerader Verbinder 10" stroked="t" style="position:absolute">
+            <v:line id="shape_0" from="0pt,0.2pt" to="504.9pt,0.25pt" ID="Gerader Verbinder 10" stroked="t" style="position:absolute">
               <v:stroke color="#5b9bd5" weight="19080" joinstyle="round" endcap="flat"/>
               <v:fill o:detectmouseclick="t" on="false"/>
               <v:shadow on="t" obscured="f" color="black"/>
+              <w10:wrap type="none"/>
             </v:line>
           </w:pict>
         </mc:Fallback>
@@ -2305,7 +2404,7 @@
   </w:p>
   <w:p>
     <w:pPr>
-      <w:pStyle w:val="Footer"/>
+      <w:pStyle w:val="Fuzeile"/>
       <w:jc w:val="right"/>
       <w:rPr/>
     </w:pPr>
@@ -2351,15 +2450,15 @@
       <mc:AlternateContent>
         <mc:Choice Requires="wps">
           <w:drawing>
-            <wp:anchor behindDoc="1" distT="1" distB="1" distL="112396" distR="112396" simplePos="0" locked="0" layoutInCell="1" allowOverlap="1" relativeHeight="6">
+            <wp:anchor behindDoc="1" distT="1" distB="1" distL="1" distR="1" simplePos="0" locked="0" layoutInCell="0" allowOverlap="1" relativeHeight="6">
               <wp:simplePos x="0" y="0"/>
               <wp:positionH relativeFrom="column">
                 <wp:posOffset>0</wp:posOffset>
               </wp:positionH>
               <wp:positionV relativeFrom="paragraph">
-                <wp:posOffset>163195</wp:posOffset>
+                <wp:posOffset>163830</wp:posOffset>
               </wp:positionV>
-              <wp:extent cx="6412865" cy="3175"/>
+              <wp:extent cx="6413500" cy="3810"/>
               <wp:effectExtent l="9524" t="9524" r="9524" b="9524"/>
               <wp:wrapNone/>
               <wp:docPr id="10" name="Gerader Verbinder 10"/>
@@ -2370,14 +2469,14 @@
                     <wps:spPr>
                       <a:xfrm>
                         <a:off x="0" y="0"/>
-                        <a:ext cx="6412320" cy="1440"/>
+                        <a:ext cx="6413040" cy="1440"/>
                       </a:xfrm>
                       <a:prstGeom prst="line">
                         <a:avLst/>
                       </a:prstGeom>
                       <a:ln w="19080">
                         <a:solidFill>
-                          <a:schemeClr val="accent1"/>
+                          <a:srgbClr val="5b9bd5"/>
                         </a:solidFill>
                         <a:round/>
                       </a:ln>
@@ -2403,10 +2502,11 @@
         </mc:Choice>
         <mc:Fallback>
           <w:pict>
-            <v:line id="shape_0" from="0pt,12.8pt" to="504.85pt,12.85pt" ID="Gerader Verbinder 10" stroked="t" style="position:absolute">
+            <v:line id="shape_0" from="0pt,12.9pt" to="504.9pt,12.95pt" ID="Gerader Verbinder 10" stroked="t" style="position:absolute">
               <v:stroke color="#5b9bd5" weight="19080" joinstyle="round" endcap="flat"/>
               <v:fill o:detectmouseclick="t" on="false"/>
               <v:shadow on="t" obscured="f" color="black"/>
+              <w10:wrap type="none"/>
             </v:line>
           </w:pict>
         </mc:Fallback>
@@ -2419,14 +2519,14 @@
       <w:tblW w:w="10049" w:type="dxa"/>
       <w:jc w:val="left"/>
       <w:tblInd w:w="0" w:type="dxa"/>
-      <w:tblBorders/>
+      <w:tblLayout w:type="fixed"/>
       <w:tblCellMar>
         <w:top w:w="0" w:type="dxa"/>
         <w:left w:w="108" w:type="dxa"/>
         <w:bottom w:w="0" w:type="dxa"/>
         <w:right w:w="108" w:type="dxa"/>
       </w:tblCellMar>
-      <w:tblLook w:noVBand="1" w:val="04a0" w:noHBand="0" w:lastColumn="0" w:firstColumn="1" w:lastRow="0" w:firstRow="1"/>
+      <w:tblLook w:val="04a0" w:noHBand="0" w:noVBand="1" w:firstColumn="1" w:lastRow="0" w:lastColumn="0" w:firstRow="1"/>
     </w:tblPr>
     <w:tblGrid>
       <w:gridCol w:w="2976"/>
@@ -2447,7 +2547,8 @@
         </w:tcPr>
         <w:p>
           <w:pPr>
-            <w:pStyle w:val="Footer"/>
+            <w:pStyle w:val="Fuzeile"/>
+            <w:widowControl w:val="false"/>
             <w:spacing w:lineRule="auto" w:line="240" w:before="0" w:after="0"/>
             <w:ind w:left="-104" w:hanging="0"/>
             <w:jc w:val="left"/>
@@ -2475,7 +2576,8 @@
         </w:tcPr>
         <w:p>
           <w:pPr>
-            <w:pStyle w:val="Footer"/>
+            <w:pStyle w:val="Fuzeile"/>
+            <w:widowControl w:val="false"/>
             <w:spacing w:lineRule="auto" w:line="240" w:before="0" w:after="0"/>
             <w:ind w:left="-104" w:hanging="0"/>
             <w:jc w:val="left"/>
@@ -2503,7 +2605,8 @@
         </w:tcPr>
         <w:p>
           <w:pPr>
-            <w:pStyle w:val="Footer"/>
+            <w:pStyle w:val="Fuzeile"/>
+            <w:widowControl w:val="false"/>
             <w:spacing w:lineRule="auto" w:line="240" w:before="0" w:after="0"/>
             <w:ind w:left="-104" w:hanging="0"/>
             <w:jc w:val="left"/>
@@ -2531,7 +2634,8 @@
         </w:tcPr>
         <w:p>
           <w:pPr>
-            <w:pStyle w:val="Footer"/>
+            <w:pStyle w:val="Fuzeile"/>
+            <w:widowControl w:val="false"/>
             <w:spacing w:lineRule="auto" w:line="240" w:before="0" w:after="0"/>
             <w:ind w:left="-104" w:hanging="0"/>
             <w:jc w:val="left"/>
@@ -2564,7 +2668,8 @@
         </w:tcPr>
         <w:p>
           <w:pPr>
-            <w:pStyle w:val="Footer"/>
+            <w:pStyle w:val="Fuzeile"/>
+            <w:widowControl w:val="false"/>
             <w:spacing w:lineRule="auto" w:line="240" w:before="0" w:after="0"/>
             <w:ind w:left="-104" w:hanging="0"/>
             <w:jc w:val="left"/>
@@ -2592,7 +2697,8 @@
         </w:tcPr>
         <w:p>
           <w:pPr>
-            <w:pStyle w:val="Footer"/>
+            <w:pStyle w:val="Fuzeile"/>
+            <w:widowControl w:val="false"/>
             <w:spacing w:lineRule="auto" w:line="240" w:before="0" w:after="0"/>
             <w:ind w:left="-104" w:hanging="0"/>
             <w:jc w:val="left"/>
@@ -2620,7 +2726,8 @@
         </w:tcPr>
         <w:p>
           <w:pPr>
-            <w:pStyle w:val="Footer"/>
+            <w:pStyle w:val="Fuzeile"/>
+            <w:widowControl w:val="false"/>
             <w:spacing w:lineRule="auto" w:line="240" w:before="0" w:after="0"/>
             <w:ind w:left="-104" w:hanging="0"/>
             <w:jc w:val="left"/>
@@ -2648,7 +2755,8 @@
         </w:tcPr>
         <w:p>
           <w:pPr>
-            <w:pStyle w:val="Footer"/>
+            <w:pStyle w:val="Fuzeile"/>
+            <w:widowControl w:val="false"/>
             <w:spacing w:lineRule="auto" w:line="240" w:before="0" w:after="0"/>
             <w:ind w:left="-104" w:hanging="0"/>
             <w:jc w:val="left"/>
@@ -2681,7 +2789,8 @@
         </w:tcPr>
         <w:p>
           <w:pPr>
-            <w:pStyle w:val="Footer"/>
+            <w:pStyle w:val="Fuzeile"/>
+            <w:widowControl w:val="false"/>
             <w:spacing w:lineRule="auto" w:line="240" w:before="0" w:after="0"/>
             <w:ind w:left="-104" w:hanging="0"/>
             <w:jc w:val="left"/>
@@ -2709,7 +2818,8 @@
         </w:tcPr>
         <w:p>
           <w:pPr>
-            <w:pStyle w:val="Footer"/>
+            <w:pStyle w:val="Fuzeile"/>
+            <w:widowControl w:val="false"/>
             <w:spacing w:lineRule="auto" w:line="240" w:before="0" w:after="0"/>
             <w:ind w:left="-104" w:hanging="0"/>
             <w:jc w:val="left"/>
@@ -2737,7 +2847,8 @@
         </w:tcPr>
         <w:p>
           <w:pPr>
-            <w:pStyle w:val="Footer"/>
+            <w:pStyle w:val="Fuzeile"/>
+            <w:widowControl w:val="false"/>
             <w:spacing w:lineRule="auto" w:line="240" w:before="0" w:after="0"/>
             <w:ind w:left="-104" w:hanging="0"/>
             <w:jc w:val="left"/>
@@ -2765,7 +2876,8 @@
         </w:tcPr>
         <w:p>
           <w:pPr>
-            <w:pStyle w:val="Footer"/>
+            <w:pStyle w:val="Fuzeile"/>
+            <w:widowControl w:val="false"/>
             <w:spacing w:lineRule="auto" w:line="240" w:before="0" w:after="0"/>
             <w:ind w:left="-104" w:hanging="0"/>
             <w:jc w:val="left"/>
@@ -2798,7 +2910,8 @@
         </w:tcPr>
         <w:p>
           <w:pPr>
-            <w:pStyle w:val="Footer"/>
+            <w:pStyle w:val="Fuzeile"/>
+            <w:widowControl w:val="false"/>
             <w:spacing w:lineRule="auto" w:line="240" w:before="0" w:after="0"/>
             <w:ind w:left="-104" w:hanging="0"/>
             <w:jc w:val="left"/>
@@ -2824,7 +2937,8 @@
         </w:tcPr>
         <w:p>
           <w:pPr>
-            <w:pStyle w:val="Footer"/>
+            <w:pStyle w:val="Fuzeile"/>
+            <w:widowControl w:val="false"/>
             <w:spacing w:lineRule="auto" w:line="240" w:before="0" w:after="0"/>
             <w:ind w:left="-104" w:hanging="0"/>
             <w:jc w:val="left"/>
@@ -2850,7 +2964,8 @@
         </w:tcPr>
         <w:p>
           <w:pPr>
-            <w:pStyle w:val="Footer"/>
+            <w:pStyle w:val="Fuzeile"/>
+            <w:widowControl w:val="false"/>
             <w:spacing w:lineRule="auto" w:line="240" w:before="0" w:after="0"/>
             <w:ind w:left="-104" w:hanging="0"/>
             <w:jc w:val="left"/>
@@ -2876,7 +2991,8 @@
         </w:tcPr>
         <w:p>
           <w:pPr>
-            <w:pStyle w:val="Footer"/>
+            <w:pStyle w:val="Fuzeile"/>
+            <w:widowControl w:val="false"/>
             <w:spacing w:lineRule="auto" w:line="240" w:before="0" w:after="0"/>
             <w:ind w:left="-104" w:hanging="0"/>
             <w:jc w:val="left"/>
@@ -2897,7 +3013,7 @@
   </w:tbl>
   <w:p>
     <w:pPr>
-      <w:pStyle w:val="Footer"/>
+      <w:pStyle w:val="Fuzeile"/>
       <w:rPr/>
     </w:pPr>
     <w:r>
@@ -2911,7 +3027,7 @@
 <w:hdr xmlns:o="urn:schemas-microsoft-com:office:office" xmlns:r="http://schemas.openxmlformats.org/officeDocument/2006/relationships" xmlns:v="urn:schemas-microsoft-com:vml" xmlns:w="http://schemas.openxmlformats.org/wordprocessingml/2006/main" xmlns:w10="urn:schemas-microsoft-com:office:word" xmlns:wp="http://schemas.openxmlformats.org/drawingml/2006/wordprocessingDrawing" xmlns:wps="http://schemas.microsoft.com/office/word/2010/wordprocessingShape" xmlns:wpg="http://schemas.microsoft.com/office/word/2010/wordprocessingGroup" xmlns:mc="http://schemas.openxmlformats.org/markup-compatibility/2006" xmlns:wp14="http://schemas.microsoft.com/office/word/2010/wordprocessingDrawing" xmlns:w14="http://schemas.microsoft.com/office/word/2010/wordml" mc:Ignorable="w14 wp14">
   <w:p>
     <w:pPr>
-      <w:pStyle w:val="Header"/>
+      <w:pStyle w:val="Kopfzeile"/>
       <w:ind w:left="0" w:right="-142" w:hanging="0"/>
       <w:jc w:val="left"/>
       <w:rPr>
@@ -2926,7 +3042,7 @@
   </w:p>
   <w:p>
     <w:pPr>
-      <w:pStyle w:val="Header"/>
+      <w:pStyle w:val="Kopfzeile"/>
       <w:ind w:left="0" w:right="0" w:hanging="0"/>
       <w:jc w:val="left"/>
       <w:rPr>
@@ -2938,7 +3054,7 @@
         <w:rFonts w:eastAsia="Arial" w:cs="Arial"/>
       </w:rPr>
       <w:drawing>
-        <wp:anchor behindDoc="1" distT="6350" distB="6350" distL="121920" distR="121920" simplePos="0" locked="0" layoutInCell="1" allowOverlap="1" relativeHeight="2">
+        <wp:anchor behindDoc="0" distT="6350" distB="6350" distL="121920" distR="121920" simplePos="0" locked="0" layoutInCell="0" allowOverlap="1" relativeHeight="2">
           <wp:simplePos x="0" y="0"/>
           <wp:positionH relativeFrom="column">
             <wp:posOffset>3764915</wp:posOffset>
@@ -2986,7 +3102,7 @@
   </w:p>
   <w:p>
     <w:pPr>
-      <w:pStyle w:val="Header"/>
+      <w:pStyle w:val="Kopfzeile"/>
       <w:ind w:left="0" w:right="-142" w:hanging="0"/>
       <w:jc w:val="left"/>
       <w:rPr>
@@ -3003,7 +3119,7 @@
   </w:p>
   <w:p>
     <w:pPr>
-      <w:pStyle w:val="Header"/>
+      <w:pStyle w:val="Kopfzeile"/>
       <w:ind w:left="0" w:right="-142" w:hanging="0"/>
       <w:jc w:val="left"/>
       <w:rPr>
@@ -3020,7 +3136,7 @@
   </w:p>
   <w:p>
     <w:pPr>
-      <w:pStyle w:val="Header"/>
+      <w:pStyle w:val="Kopfzeile"/>
       <w:ind w:left="0" w:right="-142" w:hanging="0"/>
       <w:jc w:val="left"/>
       <w:rPr>
@@ -3036,7 +3152,7 @@
       <mc:AlternateContent>
         <mc:Choice Requires="wps">
           <w:drawing>
-            <wp:anchor behindDoc="1" distT="0" distB="0" distL="115570" distR="115570" simplePos="0" locked="0" layoutInCell="1" allowOverlap="1" relativeHeight="9">
+            <wp:anchor behindDoc="1" distT="0" distB="0" distL="0" distR="0" simplePos="0" locked="0" layoutInCell="0" allowOverlap="1" relativeHeight="9">
               <wp:simplePos x="0" y="0"/>
               <wp:positionH relativeFrom="column">
                 <wp:posOffset>0</wp:posOffset>
@@ -3044,7 +3160,7 @@
               <wp:positionV relativeFrom="paragraph">
                 <wp:posOffset>635</wp:posOffset>
               </wp:positionV>
-              <wp:extent cx="3641725" cy="431165"/>
+              <wp:extent cx="3642360" cy="431800"/>
               <wp:effectExtent l="3175" t="3175" r="3175" b="3175"/>
               <wp:wrapNone/>
               <wp:docPr id="2" name="Image1"/>
@@ -3055,7 +3171,7 @@
                     <wps:spPr>
                       <a:xfrm>
                         <a:off x="0" y="0"/>
-                        <a:ext cx="3641040" cy="430560"/>
+                        <a:ext cx="3641760" cy="431280"/>
                       </a:xfrm>
                       <a:prstGeom prst="rect">
                         <a:avLst/>
@@ -3125,8 +3241,7 @@
         </mc:Choice>
         <mc:Fallback>
           <w:pict>
-            <v:rect id="shape_0" ID="Image1" fillcolor="white" stroked="t" style="position:absolute;margin-left:0pt;margin-top:0.05pt;width:286.65pt;height:33.85pt">
-              <w10:wrap type="square"/>
+            <v:rect id="shape_0" ID="Image1" path="m0,0l-2147483645,0l-2147483645,-2147483646l0,-2147483646xe" fillcolor="white" stroked="t" style="position:absolute;margin-left:0pt;margin-top:0.05pt;width:286.7pt;height:33.9pt;mso-wrap-style:square;v-text-anchor:top">
               <v:fill o:detectmouseclick="t" type="solid" color2="black"/>
               <v:stroke color="black" weight="6480" joinstyle="round" endcap="flat"/>
               <v:textbox>
@@ -3167,6 +3282,7 @@
                   </w:p>
                 </w:txbxContent>
               </v:textbox>
+              <w10:wrap type="none"/>
             </v:rect>
           </w:pict>
         </mc:Fallback>
@@ -3175,7 +3291,7 @@
   </w:p>
   <w:p>
     <w:pPr>
-      <w:pStyle w:val="Footer"/>
+      <w:pStyle w:val="Fuzeile"/>
       <w:jc w:val="left"/>
       <w:rPr>
         <w:rFonts w:ascii="Arial" w:hAnsi="Arial" w:eastAsia="Arial" w:cs="Arial"/>
@@ -3189,7 +3305,7 @@
   </w:p>
   <w:p>
     <w:pPr>
-      <w:pStyle w:val="Footer"/>
+      <w:pStyle w:val="Fuzeile"/>
       <w:jc w:val="left"/>
       <w:rPr>
         <w:rFonts w:ascii="Arial" w:hAnsi="Arial" w:eastAsia="Arial" w:cs="Arial"/>
@@ -3202,15 +3318,15 @@
       <mc:AlternateContent>
         <mc:Choice Requires="wps">
           <w:drawing>
-            <wp:anchor behindDoc="1" distT="1" distB="1" distL="112396" distR="112396" simplePos="0" locked="0" layoutInCell="1" allowOverlap="1" relativeHeight="5">
+            <wp:anchor behindDoc="1" distT="1" distB="1" distL="1" distR="1" simplePos="0" locked="0" layoutInCell="0" allowOverlap="1" relativeHeight="5">
               <wp:simplePos x="0" y="0"/>
               <wp:positionH relativeFrom="column">
                 <wp:posOffset>0</wp:posOffset>
               </wp:positionH>
               <wp:positionV relativeFrom="paragraph">
-                <wp:posOffset>1905</wp:posOffset>
+                <wp:posOffset>2540</wp:posOffset>
               </wp:positionV>
-              <wp:extent cx="6421755" cy="3175"/>
+              <wp:extent cx="6422390" cy="3810"/>
               <wp:effectExtent l="9524" t="9524" r="9524" b="9524"/>
               <wp:wrapNone/>
               <wp:docPr id="4" name="Gerader Verbinder 10"/>
@@ -3221,14 +3337,14 @@
                     <wps:spPr>
                       <a:xfrm>
                         <a:off x="0" y="0"/>
-                        <a:ext cx="6420960" cy="1440"/>
+                        <a:ext cx="6421680" cy="1440"/>
                       </a:xfrm>
                       <a:prstGeom prst="line">
                         <a:avLst/>
                       </a:prstGeom>
                       <a:ln w="19080">
                         <a:solidFill>
-                          <a:schemeClr val="accent1"/>
+                          <a:srgbClr val="5b9bd5"/>
                         </a:solidFill>
                         <a:round/>
                       </a:ln>
@@ -3254,10 +3370,11 @@
         </mc:Choice>
         <mc:Fallback>
           <w:pict>
-            <v:line id="shape_0" from="0pt,0.1pt" to="505.55pt,0.15pt" ID="Gerader Verbinder 10" stroked="t" style="position:absolute">
+            <v:line id="shape_0" from="0pt,0.2pt" to="505.6pt,0.25pt" ID="Gerader Verbinder 10" stroked="t" style="position:absolute">
               <v:stroke color="#5b9bd5" weight="19080" joinstyle="round" endcap="flat"/>
               <v:fill o:detectmouseclick="t" on="false"/>
               <v:shadow on="t" obscured="f" color="black"/>
+              <w10:wrap type="none"/>
             </v:line>
           </w:pict>
         </mc:Fallback>
@@ -3271,7 +3388,7 @@
 <w:hdr xmlns:o="urn:schemas-microsoft-com:office:office" xmlns:r="http://schemas.openxmlformats.org/officeDocument/2006/relationships" xmlns:v="urn:schemas-microsoft-com:vml" xmlns:w="http://schemas.openxmlformats.org/wordprocessingml/2006/main" xmlns:w10="urn:schemas-microsoft-com:office:word" xmlns:wp="http://schemas.openxmlformats.org/drawingml/2006/wordprocessingDrawing" xmlns:wps="http://schemas.microsoft.com/office/word/2010/wordprocessingShape" xmlns:wpg="http://schemas.microsoft.com/office/word/2010/wordprocessingGroup" xmlns:mc="http://schemas.openxmlformats.org/markup-compatibility/2006" xmlns:wp14="http://schemas.microsoft.com/office/word/2010/wordprocessingDrawing" xmlns:w14="http://schemas.microsoft.com/office/word/2010/wordml" mc:Ignorable="w14 wp14">
   <w:p>
     <w:pPr>
-      <w:pStyle w:val="Header"/>
+      <w:pStyle w:val="Kopfzeile"/>
       <w:ind w:left="0" w:right="-142" w:hanging="0"/>
       <w:jc w:val="left"/>
       <w:rPr>
@@ -3286,7 +3403,7 @@
   </w:p>
   <w:p>
     <w:pPr>
-      <w:pStyle w:val="Header"/>
+      <w:pStyle w:val="Kopfzeile"/>
       <w:ind w:left="0" w:right="0" w:hanging="0"/>
       <w:jc w:val="left"/>
       <w:rPr>
@@ -3298,7 +3415,7 @@
         <w:rFonts w:eastAsia="Arial" w:cs="Arial"/>
       </w:rPr>
       <w:drawing>
-        <wp:anchor behindDoc="1" distT="6350" distB="6350" distL="121920" distR="121920" simplePos="0" locked="0" layoutInCell="1" allowOverlap="1" relativeHeight="3">
+        <wp:anchor behindDoc="0" distT="6350" distB="6350" distL="121920" distR="121920" simplePos="0" locked="0" layoutInCell="0" allowOverlap="1" relativeHeight="3">
           <wp:simplePos x="0" y="0"/>
           <wp:positionH relativeFrom="column">
             <wp:posOffset>3764915</wp:posOffset>
@@ -3346,7 +3463,7 @@
   </w:p>
   <w:p>
     <w:pPr>
-      <w:pStyle w:val="Header"/>
+      <w:pStyle w:val="Kopfzeile"/>
       <w:ind w:left="0" w:right="-142" w:hanging="0"/>
       <w:jc w:val="left"/>
       <w:rPr>
@@ -3360,7 +3477,7 @@
       <mc:AlternateContent>
         <mc:Choice Requires="wps">
           <w:drawing>
-            <wp:anchor behindDoc="1" distT="0" distB="0" distL="115570" distR="115570" simplePos="0" locked="0" layoutInCell="1" allowOverlap="1" relativeHeight="8">
+            <wp:anchor behindDoc="1" distT="0" distB="0" distL="0" distR="0" simplePos="0" locked="0" layoutInCell="0" allowOverlap="1" relativeHeight="8">
               <wp:simplePos x="0" y="0"/>
               <wp:positionH relativeFrom="column">
                 <wp:posOffset>85090</wp:posOffset>
@@ -3368,7 +3485,7 @@
               <wp:positionV relativeFrom="paragraph">
                 <wp:posOffset>-81280</wp:posOffset>
               </wp:positionV>
-              <wp:extent cx="3622040" cy="859790"/>
+              <wp:extent cx="3622675" cy="860425"/>
               <wp:effectExtent l="3175" t="3175" r="3175" b="3175"/>
               <wp:wrapNone/>
               <wp:docPr id="6" name="Image2"/>
@@ -3379,7 +3496,7 @@
                     <wps:spPr>
                       <a:xfrm>
                         <a:off x="0" y="0"/>
-                        <a:ext cx="3621240" cy="859320"/>
+                        <a:ext cx="3621960" cy="859680"/>
                       </a:xfrm>
                       <a:prstGeom prst="rect">
                         <a:avLst/>
@@ -3404,7 +3521,7 @@
                       <w:txbxContent>
                         <w:p>
                           <w:pPr>
-                            <w:pStyle w:val="Header"/>
+                            <w:pStyle w:val="Kopfzeile"/>
                             <w:rPr/>
                           </w:pPr>
                           <w:r>
@@ -3440,15 +3557,14 @@
         </mc:Choice>
         <mc:Fallback>
           <w:pict>
-            <v:rect id="shape_0" ID="Image2" fillcolor="white" stroked="t" style="position:absolute;margin-left:6.7pt;margin-top:-6.4pt;width:285.1pt;height:67.6pt">
-              <w10:wrap type="square"/>
+            <v:rect id="shape_0" ID="Image2" path="m0,0l-2147483645,0l-2147483645,-2147483646l0,-2147483646xe" fillcolor="white" stroked="t" style="position:absolute;margin-left:6.7pt;margin-top:-6.4pt;width:285.15pt;height:67.65pt;mso-wrap-style:square;v-text-anchor:top">
               <v:fill o:detectmouseclick="t" type="solid" color2="black"/>
               <v:stroke color="black" weight="6480" joinstyle="round" endcap="flat"/>
               <v:textbox>
                 <w:txbxContent>
                   <w:p>
                     <w:pPr>
-                      <w:pStyle w:val="Header"/>
+                      <w:pStyle w:val="Kopfzeile"/>
                       <w:rPr/>
                     </w:pPr>
                     <w:r>
@@ -3473,6 +3589,7 @@
                   </w:p>
                 </w:txbxContent>
               </v:textbox>
+              <w10:wrap type="none"/>
             </v:rect>
           </w:pict>
         </mc:Fallback>
@@ -3481,7 +3598,7 @@
   </w:p>
   <w:p>
     <w:pPr>
-      <w:pStyle w:val="Footer"/>
+      <w:pStyle w:val="Fuzeile"/>
       <w:jc w:val="left"/>
       <w:rPr>
         <w:rFonts w:ascii="Arial" w:hAnsi="Arial" w:eastAsia="Arial" w:cs="Arial"/>
@@ -3495,7 +3612,7 @@
   </w:p>
   <w:p>
     <w:pPr>
-      <w:pStyle w:val="Footer"/>
+      <w:pStyle w:val="Fuzeile"/>
       <w:jc w:val="left"/>
       <w:rPr>
         <w:rFonts w:ascii="Arial" w:hAnsi="Arial" w:eastAsia="Arial" w:cs="Arial"/>
@@ -3509,7 +3626,7 @@
   </w:p>
   <w:p>
     <w:pPr>
-      <w:pStyle w:val="Footer"/>
+      <w:pStyle w:val="Fuzeile"/>
       <w:jc w:val="left"/>
       <w:rPr>
         <w:rFonts w:ascii="Arial" w:hAnsi="Arial" w:eastAsia="Arial" w:cs="Arial"/>
@@ -3523,7 +3640,7 @@
   </w:p>
   <w:p>
     <w:pPr>
-      <w:pStyle w:val="Footer"/>
+      <w:pStyle w:val="Fuzeile"/>
       <w:jc w:val="left"/>
       <w:rPr>
         <w:rFonts w:ascii="Arial" w:hAnsi="Arial" w:eastAsia="Arial" w:cs="Arial"/>
@@ -3536,15 +3653,15 @@
       <mc:AlternateContent>
         <mc:Choice Requires="wps">
           <w:drawing>
-            <wp:anchor behindDoc="1" distT="1" distB="1" distL="112396" distR="112396" simplePos="0" locked="0" layoutInCell="1" allowOverlap="1" relativeHeight="4">
+            <wp:anchor behindDoc="1" distT="1" distB="1" distL="1" distR="1" simplePos="0" locked="0" layoutInCell="0" allowOverlap="1" relativeHeight="4">
               <wp:simplePos x="0" y="0"/>
               <wp:positionH relativeFrom="column">
                 <wp:posOffset>0</wp:posOffset>
               </wp:positionH>
               <wp:positionV relativeFrom="paragraph">
-                <wp:posOffset>255270</wp:posOffset>
+                <wp:posOffset>255905</wp:posOffset>
               </wp:positionV>
-              <wp:extent cx="6402705" cy="3175"/>
+              <wp:extent cx="6403340" cy="3810"/>
               <wp:effectExtent l="9524" t="9524" r="9524" b="9524"/>
               <wp:wrapNone/>
               <wp:docPr id="8" name="Gerader Verbinder 10"/>
@@ -3555,14 +3672,14 @@
                     <wps:spPr>
                       <a:xfrm>
                         <a:off x="0" y="0"/>
-                        <a:ext cx="6402240" cy="1440"/>
+                        <a:ext cx="6402600" cy="1440"/>
                       </a:xfrm>
                       <a:prstGeom prst="line">
                         <a:avLst/>
                       </a:prstGeom>
                       <a:ln w="19080">
                         <a:solidFill>
-                          <a:schemeClr val="accent1"/>
+                          <a:srgbClr val="5b9bd5"/>
                         </a:solidFill>
                         <a:round/>
                       </a:ln>
@@ -3588,10 +3705,11 @@
         </mc:Choice>
         <mc:Fallback>
           <w:pict>
-            <v:line id="shape_0" from="0pt,20.05pt" to="504.05pt,20.1pt" ID="Gerader Verbinder 10" stroked="t" style="position:absolute">
+            <v:line id="shape_0" from="0pt,20.15pt" to="504.1pt,20.2pt" ID="Gerader Verbinder 10" stroked="t" style="position:absolute">
               <v:stroke color="#5b9bd5" weight="19080" joinstyle="round" endcap="flat"/>
               <v:fill o:detectmouseclick="t" on="false"/>
               <v:shadow on="t" obscured="f" color="black"/>
+              <w10:wrap type="none"/>
             </v:line>
           </w:pict>
         </mc:Fallback>
@@ -3612,7 +3730,9 @@
       </w:rPr>
     </w:rPrDefault>
     <w:pPrDefault>
-      <w:pPr/>
+      <w:pPr>
+        <w:suppressAutoHyphens w:val="true"/>
+      </w:pPr>
     </w:pPrDefault>
   </w:docDefaults>
   <w:latentStyles w:defLockedState="0" w:defUIPriority="99" w:defSemiHidden="1" w:defUnhideWhenUsed="1" w:defQFormat="0" w:count="267">
@@ -3772,7 +3892,7 @@
       <w:lang w:val="de-DE" w:eastAsia="en-US" w:bidi="ar-SA"/>
     </w:rPr>
   </w:style>
-  <w:style w:type="paragraph" w:styleId="Heading1">
+  <w:style w:type="paragraph" w:styleId="Berschrift1">
     <w:name w:val="Heading 1"/>
     <w:basedOn w:val="Normal"/>
     <w:link w:val="1086"/>
@@ -3790,7 +3910,7 @@
       <w:szCs w:val="40"/>
     </w:rPr>
   </w:style>
-  <w:style w:type="paragraph" w:styleId="Heading2">
+  <w:style w:type="paragraph" w:styleId="Berschrift2">
     <w:name w:val="Heading 2"/>
     <w:basedOn w:val="Normal"/>
     <w:link w:val="1087"/>
@@ -3808,7 +3928,7 @@
       <w:sz w:val="34"/>
     </w:rPr>
   </w:style>
-  <w:style w:type="paragraph" w:styleId="Heading3">
+  <w:style w:type="paragraph" w:styleId="Berschrift3">
     <w:name w:val="Heading 3"/>
     <w:basedOn w:val="Normal"/>
     <w:link w:val="1088"/>
@@ -3827,7 +3947,7 @@
       <w:szCs w:val="30"/>
     </w:rPr>
   </w:style>
-  <w:style w:type="paragraph" w:styleId="Heading4">
+  <w:style w:type="paragraph" w:styleId="Berschrift4">
     <w:name w:val="Heading 4"/>
     <w:basedOn w:val="Normal"/>
     <w:link w:val="1089"/>
@@ -3848,7 +3968,7 @@
       <w:szCs w:val="26"/>
     </w:rPr>
   </w:style>
-  <w:style w:type="paragraph" w:styleId="Heading5">
+  <w:style w:type="paragraph" w:styleId="Berschrift5">
     <w:name w:val="Heading 5"/>
     <w:basedOn w:val="Normal"/>
     <w:link w:val="1090"/>
@@ -3869,7 +3989,7 @@
       <w:szCs w:val="24"/>
     </w:rPr>
   </w:style>
-  <w:style w:type="paragraph" w:styleId="Heading6">
+  <w:style w:type="paragraph" w:styleId="Berschrift6">
     <w:name w:val="Heading 6"/>
     <w:basedOn w:val="Normal"/>
     <w:link w:val="1091"/>
@@ -3888,7 +4008,7 @@
       <w:bCs/>
     </w:rPr>
   </w:style>
-  <w:style w:type="paragraph" w:styleId="Heading7">
+  <w:style w:type="paragraph" w:styleId="Berschrift7">
     <w:name w:val="Heading 7"/>
     <w:basedOn w:val="Normal"/>
     <w:link w:val="1092"/>
@@ -3909,7 +4029,7 @@
       <w:iCs/>
     </w:rPr>
   </w:style>
-  <w:style w:type="paragraph" w:styleId="Heading8">
+  <w:style w:type="paragraph" w:styleId="Berschrift8">
     <w:name w:val="Heading 8"/>
     <w:basedOn w:val="Normal"/>
     <w:link w:val="1093"/>
@@ -3928,7 +4048,7 @@
       <w:iCs/>
     </w:rPr>
   </w:style>
-  <w:style w:type="paragraph" w:styleId="Heading9">
+  <w:style w:type="paragraph" w:styleId="Berschrift9">
     <w:name w:val="Heading 9"/>
     <w:basedOn w:val="Normal"/>
     <w:link w:val="1094"/>
@@ -4322,9 +4442,10 @@
     <w:rPr/>
   </w:style>
   <w:style w:type="character" w:styleId="InternetLink">
-    <w:name w:val="Internet Link"/>
+    <w:name w:val="Hyperlink"/>
     <w:uiPriority w:val="99"/>
     <w:unhideWhenUsed/>
+    <w:qFormat/>
     <w:rPr>
       <w:color w:val="0563C1" w:themeColor="hyperlink"/>
       <w:u w:val="single"/>
@@ -4350,6 +4471,7 @@
   </w:style>
   <w:style w:type="character" w:styleId="FootnoteAnchor">
     <w:name w:val="Footnote Anchor"/>
+    <w:qFormat/>
     <w:rPr>
       <w:vertAlign w:val="superscript"/>
     </w:rPr>
@@ -4375,14 +4497,15 @@
   </w:style>
   <w:style w:type="character" w:styleId="EndnoteAnchor">
     <w:name w:val="Endnote Anchor"/>
+    <w:qFormat/>
     <w:rPr>
       <w:vertAlign w:val="superscript"/>
     </w:rPr>
   </w:style>
-  <w:style w:type="paragraph" w:styleId="Heading">
-    <w:name w:val="Heading"/>
+  <w:style w:type="paragraph" w:styleId="Berschrift">
+    <w:name w:val="Überschrift"/>
     <w:basedOn w:val="Normal"/>
-    <w:next w:val="TextBody"/>
+    <w:next w:val="Textkrper"/>
     <w:qFormat/>
     <w:pPr>
       <w:keepNext w:val="true"/>
@@ -4394,7 +4517,7 @@
       <w:szCs w:val="28"/>
     </w:rPr>
   </w:style>
-  <w:style w:type="paragraph" w:styleId="TextBody">
+  <w:style w:type="paragraph" w:styleId="Textkrper">
     <w:name w:val="Body Text"/>
     <w:basedOn w:val="Normal"/>
     <w:pPr>
@@ -4402,15 +4525,15 @@
     </w:pPr>
     <w:rPr/>
   </w:style>
-  <w:style w:type="paragraph" w:styleId="List">
+  <w:style w:type="paragraph" w:styleId="Aufzhlung">
     <w:name w:val="List"/>
-    <w:basedOn w:val="TextBody"/>
+    <w:basedOn w:val="Textkrper"/>
     <w:pPr/>
     <w:rPr>
       <w:rFonts w:cs="Lohit Devanagari"/>
     </w:rPr>
   </w:style>
-  <w:style w:type="paragraph" w:styleId="Caption">
+  <w:style w:type="paragraph" w:styleId="Beschriftung">
     <w:name w:val="Caption"/>
     <w:basedOn w:val="Normal"/>
     <w:uiPriority w:val="35"/>
@@ -4426,8 +4549,8 @@
       <w:szCs w:val="18"/>
     </w:rPr>
   </w:style>
-  <w:style w:type="paragraph" w:styleId="Index">
-    <w:name w:val="Index"/>
+  <w:style w:type="paragraph" w:styleId="Verzeichnis">
+    <w:name w:val="Verzeichnis"/>
     <w:basedOn w:val="Normal"/>
     <w:qFormat/>
     <w:pPr>
@@ -4437,7 +4560,7 @@
       <w:rFonts w:cs="Lohit Devanagari"/>
     </w:rPr>
   </w:style>
-  <w:style w:type="paragraph" w:styleId="Title">
+  <w:style w:type="paragraph" w:styleId="Titel">
     <w:name w:val="Title"/>
     <w:basedOn w:val="Normal"/>
     <w:link w:val="1096"/>
@@ -4452,7 +4575,7 @@
       <w:szCs w:val="48"/>
     </w:rPr>
   </w:style>
-  <w:style w:type="paragraph" w:styleId="Subtitle">
+  <w:style w:type="paragraph" w:styleId="Untertitel">
     <w:name w:val="Subtitle"/>
     <w:basedOn w:val="Normal"/>
     <w:link w:val="1098"/>
@@ -4499,7 +4622,14 @@
       <w:i/>
     </w:rPr>
   </w:style>
-  <w:style w:type="paragraph" w:styleId="Header">
+  <w:style w:type="paragraph" w:styleId="KopfundFuzeile">
+    <w:name w:val="Kopf- und Fußzeile"/>
+    <w:basedOn w:val="Normal"/>
+    <w:qFormat/>
+    <w:pPr/>
+    <w:rPr/>
+  </w:style>
+  <w:style w:type="paragraph" w:styleId="Kopfzeile">
     <w:name w:val="Header"/>
     <w:basedOn w:val="Normal"/>
     <w:link w:val="1104"/>
@@ -4507,6 +4637,7 @@
     <w:unhideWhenUsed/>
     <w:pPr>
       <w:tabs>
+        <w:tab w:val="clear" w:pos="708"/>
         <w:tab w:val="center" w:pos="7143" w:leader="none"/>
         <w:tab w:val="right" w:pos="14287" w:leader="none"/>
       </w:tabs>
@@ -4514,7 +4645,7 @@
     </w:pPr>
     <w:rPr/>
   </w:style>
-  <w:style w:type="paragraph" w:styleId="Footer">
+  <w:style w:type="paragraph" w:styleId="Fuzeile">
     <w:name w:val="Footer"/>
     <w:basedOn w:val="Normal"/>
     <w:link w:val="1108"/>
@@ -4522,6 +4653,7 @@
     <w:unhideWhenUsed/>
     <w:pPr>
       <w:tabs>
+        <w:tab w:val="clear" w:pos="708"/>
         <w:tab w:val="center" w:pos="7143" w:leader="none"/>
         <w:tab w:val="right" w:pos="14287" w:leader="none"/>
       </w:tabs>
@@ -4529,7 +4661,7 @@
     </w:pPr>
     <w:rPr/>
   </w:style>
-  <w:style w:type="paragraph" w:styleId="Footnote">
+  <w:style w:type="paragraph" w:styleId="Funote">
     <w:name w:val="Footnote Text"/>
     <w:basedOn w:val="Normal"/>
     <w:link w:val="1237"/>
@@ -4557,7 +4689,7 @@
       <w:sz w:val="20"/>
     </w:rPr>
   </w:style>
-  <w:style w:type="paragraph" w:styleId="Contents1">
+  <w:style w:type="paragraph" w:styleId="Inhaltsverzeichnis1">
     <w:name w:val="TOC 1"/>
     <w:basedOn w:val="Normal"/>
     <w:uiPriority w:val="39"/>
@@ -4567,7 +4699,7 @@
     </w:pPr>
     <w:rPr/>
   </w:style>
-  <w:style w:type="paragraph" w:styleId="Contents2">
+  <w:style w:type="paragraph" w:styleId="Inhaltsverzeichnis2">
     <w:name w:val="TOC 2"/>
     <w:basedOn w:val="Normal"/>
     <w:uiPriority w:val="39"/>
@@ -4578,7 +4710,7 @@
     </w:pPr>
     <w:rPr/>
   </w:style>
-  <w:style w:type="paragraph" w:styleId="Contents3">
+  <w:style w:type="paragraph" w:styleId="Inhaltsverzeichnis3">
     <w:name w:val="TOC 3"/>
     <w:basedOn w:val="Normal"/>
     <w:uiPriority w:val="39"/>
@@ -4589,7 +4721,7 @@
     </w:pPr>
     <w:rPr/>
   </w:style>
-  <w:style w:type="paragraph" w:styleId="Contents4">
+  <w:style w:type="paragraph" w:styleId="Inhaltsverzeichnis4">
     <w:name w:val="TOC 4"/>
     <w:basedOn w:val="Normal"/>
     <w:uiPriority w:val="39"/>
@@ -4600,7 +4732,7 @@
     </w:pPr>
     <w:rPr/>
   </w:style>
-  <w:style w:type="paragraph" w:styleId="Contents5">
+  <w:style w:type="paragraph" w:styleId="Inhaltsverzeichnis5">
     <w:name w:val="TOC 5"/>
     <w:basedOn w:val="Normal"/>
     <w:uiPriority w:val="39"/>
@@ -4611,7 +4743,7 @@
     </w:pPr>
     <w:rPr/>
   </w:style>
-  <w:style w:type="paragraph" w:styleId="Contents6">
+  <w:style w:type="paragraph" w:styleId="Inhaltsverzeichnis6">
     <w:name w:val="TOC 6"/>
     <w:basedOn w:val="Normal"/>
     <w:uiPriority w:val="39"/>
@@ -4622,7 +4754,7 @@
     </w:pPr>
     <w:rPr/>
   </w:style>
-  <w:style w:type="paragraph" w:styleId="Contents7">
+  <w:style w:type="paragraph" w:styleId="Inhaltsverzeichnis7">
     <w:name w:val="TOC 7"/>
     <w:basedOn w:val="Normal"/>
     <w:uiPriority w:val="39"/>
@@ -4633,7 +4765,7 @@
     </w:pPr>
     <w:rPr/>
   </w:style>
-  <w:style w:type="paragraph" w:styleId="Contents8">
+  <w:style w:type="paragraph" w:styleId="Inhaltsverzeichnis8">
     <w:name w:val="TOC 8"/>
     <w:basedOn w:val="Normal"/>
     <w:uiPriority w:val="39"/>
@@ -4644,7 +4776,7 @@
     </w:pPr>
     <w:rPr/>
   </w:style>
-  <w:style w:type="paragraph" w:styleId="Contents9">
+  <w:style w:type="paragraph" w:styleId="Inhaltsverzeichnis9">
     <w:name w:val="TOC 9"/>
     <w:basedOn w:val="Normal"/>
     <w:uiPriority w:val="39"/>
@@ -4663,6 +4795,7 @@
     <w:pPr>
       <w:widowControl/>
       <w:bidi w:val="0"/>
+      <w:spacing w:before="0" w:after="0"/>
       <w:jc w:val="left"/>
     </w:pPr>
     <w:rPr>
@@ -4714,8 +4847,8 @@
     <w:pPr/>
     <w:rPr/>
   </w:style>
-  <w:style w:type="paragraph" w:styleId="PreformattedText">
-    <w:name w:val="Preformatted Text"/>
+  <w:style w:type="paragraph" w:styleId="VorformatierterText">
+    <w:name w:val="Vorformatierter Text"/>
     <w:basedOn w:val="Normal"/>
     <w:qFormat/>
     <w:pPr>
@@ -4726,6 +4859,13 @@
       <w:sz w:val="20"/>
       <w:szCs w:val="20"/>
     </w:rPr>
+  </w:style>
+  <w:style w:type="paragraph" w:styleId="Rahmeninhalt">
+    <w:name w:val="Rahmeninhalt"/>
+    <w:basedOn w:val="Normal"/>
+    <w:qFormat/>
+    <w:pPr/>
+    <w:rPr/>
   </w:style>
   <w:style w:type="numbering" w:styleId="NoList" w:default="1">
     <w:name w:val="No List"/>

</xml_diff>

<commit_message>
tweak(Sales): export defs for all doctypes
</commit_message>
<xml_diff>
--- a/tine20/Sales/Export/templates/sales_document_offer.docx
+++ b/tine20/Sales/Export/templates/sales_document_offer.docx
@@ -1716,8 +1716,8 @@
         <w:gridCol w:w="4112"/>
         <w:gridCol w:w="853"/>
         <w:gridCol w:w="992"/>
-        <w:gridCol w:w="992"/>
-        <w:gridCol w:w="1276"/>
+        <w:gridCol w:w="1274"/>
+        <w:gridCol w:w="994"/>
         <w:gridCol w:w="1274"/>
       </w:tblGrid>
       <w:tr>
@@ -2033,7 +2033,7 @@
         <w:tc>
           <w:tcPr>
             <w:shd w:val="clear" w:color="auto" w:fill="auto"/>
-            <w:tcW w:w="992" w:type="dxa"/>
+            <w:tcW w:w="1274" w:type="dxa"/>
             <w:textDirection w:val="lrTb"/>
             <w:noWrap w:val="false"/>
           </w:tcPr>
@@ -2078,7 +2078,7 @@
                 <w:sz w:val="20"/>
                 <w:lang w:val="en-US"/>
               </w:rPr>
-              <w:t xml:space="preserve">'Discount'</w:t>
+              <w:t xml:space="preserve">'Unit Price'</w:t>
             </w:r>
             <w:r>
               <w:rPr>
@@ -2100,6 +2100,9 @@
             </w:r>
             <w:r>
               <w:rPr>
+                <w:rFonts w:cs="Arial" w:eastAsia="Arial"/>
+                <w:b/>
+                <w:color w:val="808080" w:themeColor="background1" w:themeShade="80"/>
                 <w:sz w:val="20"/>
               </w:rPr>
             </w:r>
@@ -2109,7 +2112,7 @@
         <w:tc>
           <w:tcPr>
             <w:shd w:val="clear" w:color="auto" w:fill="auto"/>
-            <w:tcW w:w="1276" w:type="dxa"/>
+            <w:tcW w:w="994" w:type="dxa"/>
             <w:textDirection w:val="lrTb"/>
             <w:noWrap w:val="false"/>
           </w:tcPr>
@@ -2154,7 +2157,7 @@
                 <w:sz w:val="20"/>
                 <w:lang w:val="en-US"/>
               </w:rPr>
-              <w:t xml:space="preserve">'Unit Price'</w:t>
+              <w:t xml:space="preserve">'Discount'</w:t>
             </w:r>
             <w:r>
               <w:rPr>
@@ -2172,7 +2175,16 @@
                 <w:color w:val="808080" w:themeColor="background1" w:themeShade="80"/>
                 <w:sz w:val="20"/>
               </w:rPr>
-              <w:t xml:space="preserve">}}</w:t>
+              <w:t xml:space="preserve">}</w:t>
+            </w:r>
+            <w:r>
+              <w:rPr>
+                <w:rFonts w:cs="Arial" w:eastAsia="Arial"/>
+                <w:b/>
+                <w:color w:val="808080" w:themeColor="background1" w:themeShade="80"/>
+                <w:sz w:val="20"/>
+              </w:rPr>
+              <w:t xml:space="preserve">}</w:t>
             </w:r>
             <w:r>
               <w:rPr>
@@ -2433,7 +2445,7 @@
         <w:tc>
           <w:tcPr>
             <w:shd w:val="clear" w:color="auto" w:fill="auto"/>
-            <w:tcW w:w="992" w:type="dxa"/>
+            <w:tcW w:w="1274" w:type="dxa"/>
             <w:textDirection w:val="lrTb"/>
             <w:noWrap w:val="false"/>
           </w:tcPr>
@@ -2457,8 +2469,9 @@
               <w:rPr>
                 <w:rFonts w:cs="Arial" w:eastAsia="Arial"/>
                 <w:sz w:val="20"/>
-              </w:rPr>
-              <w:t xml:space="preserve">{%if record.position_discount_sum %}{{ record.getLocalizedDiscountString() }}{%endif%}</w:t>
+                <w:lang w:val="en-US"/>
+              </w:rPr>
+              <w:t xml:space="preserve">{%if record.unit_price %}{{ record.unit_price|number_format(2) }} {{ app.currencySymbol }}{%endif%}</w:t>
             </w:r>
             <w:r>
               <w:rPr>
@@ -2472,7 +2485,7 @@
         <w:tc>
           <w:tcPr>
             <w:shd w:val="clear" w:color="auto" w:fill="auto"/>
-            <w:tcW w:w="1276" w:type="dxa"/>
+            <w:tcW w:w="994" w:type="dxa"/>
             <w:textDirection w:val="lrTb"/>
             <w:noWrap w:val="false"/>
           </w:tcPr>
@@ -2498,9 +2511,8 @@
               <w:rPr>
                 <w:rFonts w:cs="Arial" w:eastAsia="Arial"/>
                 <w:sz w:val="20"/>
-                <w:lang w:val="en-US"/>
-              </w:rPr>
-              <w:t xml:space="preserve">{%if record.unit_price %}{{ record.unit_price|number_format(2) }} {{ app.currencySymbol }}{%endif%}</w:t>
+              </w:rPr>
+              <w:t xml:space="preserve">{%if record.position_discount_sum %}{{ record.getLocalizedDiscountString() }}{%endif%}</w:t>
             </w:r>
             <w:r>
               <w:rPr>
@@ -2859,22 +2871,7 @@
                 <w:b w:val="0"/>
                 <w:sz w:val="20"/>
               </w:rPr>
-            </w:r>
-            <w:r>
-              <w:rPr>
-                <w:rFonts w:cs="Arial" w:eastAsia="Arial"/>
-                <w:b w:val="0"/>
-                <w:sz w:val="20"/>
-              </w:rPr>
               <w:t xml:space="preserve">percentage</w:t>
-            </w:r>
-            <w:r/>
-            <w:r>
-              <w:rPr>
-                <w:rFonts w:cs="Arial" w:eastAsia="Arial"/>
-                <w:b w:val="0"/>
-                <w:sz w:val="20"/>
-              </w:rPr>
             </w:r>
             <w:r>
               <w:rPr>

</xml_diff>